<commit_message>
- Iteration 2 of Jupyter notebook - Last changes with this dataset, Documendation for PDR and also work on the Proposal
</commit_message>
<xml_diff>
--- a/Documentation/Game recommendation system - Project Proposal.docx
+++ b/Documentation/Game recommendation system - Project Proposal.docx
@@ -18,7 +18,15 @@
           <w:bCs/>
           <w:lang w:val="en-US"/>
         </w:rPr>
-        <w:t>Game recommendation system</w:t>
+        <w:t xml:space="preserve">Game recommendation </w:t>
+      </w:r>
+      <w:r>
+        <w:rPr>
+          <w:b/>
+          <w:bCs/>
+          <w:lang w:val="en-US"/>
+        </w:rPr>
+        <w:t>system</w:t>
       </w:r>
     </w:p>
     <w:p>
@@ -1130,6 +1138,14 @@
           <w:lang w:val="en-US"/>
         </w:rPr>
       </w:pPr>
+    </w:p>
+    <w:p>
+      <w:pPr>
+        <w:rPr>
+          <w:rStyle w:val="Hyperlink"/>
+          <w:lang w:val="en-US"/>
+        </w:rPr>
+      </w:pPr>
       <w:r>
         <w:rPr>
           <w:lang w:val="en-US"/>
@@ -1142,15 +1158,138 @@
             <w:rStyle w:val="Hyperlink"/>
             <w:lang w:val="en-US"/>
           </w:rPr>
-          <w:t>https://www.kaggle.com/datasets/asaniczka/video-game-sales-2024</w:t>
+          <w:t>https://www.k</w:t>
+        </w:r>
+        <w:r>
+          <w:rPr>
+            <w:rStyle w:val="Hyperlink"/>
+            <w:lang w:val="en-US"/>
+          </w:rPr>
+          <w:t>a</w:t>
+        </w:r>
+        <w:r>
+          <w:rPr>
+            <w:rStyle w:val="Hyperlink"/>
+            <w:lang w:val="en-US"/>
+          </w:rPr>
+          <w:t>ggle.com/datasets/asaniczka/video-game-sales-2024</w:t>
         </w:r>
       </w:hyperlink>
+    </w:p>
+    <w:p>
+      <w:pPr>
+        <w:rPr>
+          <w:rStyle w:val="Hyperlink"/>
+          <w:lang w:val="en-US"/>
+        </w:rPr>
+      </w:pPr>
+    </w:p>
+    <w:p>
+      <w:pPr>
+        <w:rPr>
+          <w:lang w:val="en-US"/>
+        </w:rPr>
+      </w:pPr>
+      <w:r>
+        <w:rPr>
+          <w:lang w:val="en-US"/>
+        </w:rPr>
+        <w:t xml:space="preserve">Actual source of the dataset - </w:t>
+      </w:r>
+      <w:hyperlink r:id="rId7" w:history="1">
+        <w:r>
+          <w:rPr>
+            <w:rStyle w:val="Hyperlink"/>
+            <w:lang w:val="en-US"/>
+          </w:rPr>
+          <w:t>https://www.vgchartz.com/</w:t>
+        </w:r>
+      </w:hyperlink>
+      <w:r>
+        <w:rPr>
+          <w:lang w:val="en-US"/>
+        </w:rPr>
+        <w:t xml:space="preserve"> </w:t>
+      </w:r>
+    </w:p>
+    <w:p>
+      <w:pPr>
+        <w:rPr>
+          <w:lang w:val="en-US"/>
+        </w:rPr>
+      </w:pPr>
+    </w:p>
+    <w:p>
+      <w:pPr>
+        <w:rPr>
+          <w:lang w:val="en-US"/>
+        </w:rPr>
+      </w:pPr>
+      <w:r>
+        <w:rPr>
+          <w:lang w:val="en-US"/>
+        </w:rPr>
+        <w:t xml:space="preserve">The site seems to specialize in showing different kinds of data that would be interesting for gamers. We are shown variety of charts and articles about different topics. It varies from hardware to software as well. </w:t>
+      </w:r>
+      <w:r>
+        <w:rPr>
+          <w:lang w:val="en-US"/>
+        </w:rPr>
+        <w:t>It does seem quite trustworthy and also shows a lot of information that can be useful to the users. When it comes to the data – it has been collected in 2024</w:t>
+      </w:r>
+      <w:r>
+        <w:rPr>
+          <w:lang w:val="en-US"/>
+        </w:rPr>
+        <w:t>, so we can comfortably say that it is recent and quite relevant.</w:t>
+      </w:r>
+    </w:p>
+    <w:p>
+      <w:pPr>
+        <w:rPr>
+          <w:lang w:val="en-US"/>
+        </w:rPr>
+      </w:pPr>
+    </w:p>
+    <w:p>
+      <w:pPr>
+        <w:pStyle w:val="Heading3"/>
+        <w:ind w:firstLine="720"/>
+        <w:rPr>
+          <w:i/>
+          <w:iCs/>
+        </w:rPr>
+      </w:pPr>
+      <w:r>
+        <w:rPr>
+          <w:i/>
+          <w:iCs/>
+        </w:rPr>
+        <w:t>Data Legality and Ethics</w:t>
+      </w:r>
+    </w:p>
+    <w:p>
+      <w:r>
+        <w:t>It is publicly available, and we have also been given a source from where it has been sc</w:t>
+      </w:r>
+      <w:r>
+        <w:t>r</w:t>
+      </w:r>
+      <w:r>
+        <w:t>aped</w:t>
+      </w:r>
+      <w:r>
+        <w:t xml:space="preserve"> from.</w:t>
+      </w:r>
     </w:p>
     <w:p>
       <w:pPr>
         <w:tabs>
           <w:tab w:val="left" w:pos="2480"/>
         </w:tabs>
+        <w:rPr>
+          <w:lang w:val="en-US"/>
+        </w:rPr>
       </w:pPr>
     </w:p>
     <w:p>
@@ -1160,19 +1299,221 @@
         <w:rPr>
           <w:i/>
           <w:iCs/>
-        </w:rPr>
-      </w:pPr>
-      <w:r>
-        <w:rPr>
-          <w:i/>
-          <w:iCs/>
-        </w:rPr>
-        <w:t>Data Legality and Ethics</w:t>
-      </w:r>
-    </w:p>
-    <w:p>
-      <w:r>
-        <w:t>It is publicly available, and we have also been given a source from where it has been scaped.</w:t>
+          <w:lang w:val="en-US"/>
+        </w:rPr>
+      </w:pPr>
+      <w:r>
+        <w:rPr>
+          <w:i/>
+          <w:iCs/>
+          <w:lang w:val="en-US"/>
+        </w:rPr>
+        <w:t>Data Diversity</w:t>
+      </w:r>
+    </w:p>
+    <w:p>
+      <w:pPr>
+        <w:rPr>
+          <w:lang w:val="en-US"/>
+        </w:rPr>
+      </w:pPr>
+      <w:r>
+        <w:rPr>
+          <w:lang w:val="en-US"/>
+        </w:rPr>
+        <w:t>(0) Title: The name of the game</w:t>
+      </w:r>
+      <w:r>
+        <w:rPr>
+          <w:lang w:val="en-US"/>
+        </w:rPr>
+        <w:t xml:space="preserve"> - Text</w:t>
+      </w:r>
+    </w:p>
+    <w:p>
+      <w:pPr>
+        <w:rPr>
+          <w:lang w:val="en-US"/>
+        </w:rPr>
+      </w:pPr>
+      <w:r>
+        <w:rPr>
+          <w:lang w:val="en-US"/>
+        </w:rPr>
+        <w:t>(1) Console: The console on which the game is played on</w:t>
+      </w:r>
+      <w:r>
+        <w:rPr>
+          <w:lang w:val="en-US"/>
+        </w:rPr>
+        <w:t>- Text</w:t>
+      </w:r>
+    </w:p>
+    <w:p>
+      <w:pPr>
+        <w:rPr>
+          <w:lang w:val="en-US"/>
+        </w:rPr>
+      </w:pPr>
+      <w:r>
+        <w:rPr>
+          <w:lang w:val="en-US"/>
+        </w:rPr>
+        <w:t>(2) Genre: The genre of a game</w:t>
+      </w:r>
+      <w:r>
+        <w:rPr>
+          <w:lang w:val="en-US"/>
+        </w:rPr>
+        <w:t xml:space="preserve"> - Text</w:t>
+      </w:r>
+    </w:p>
+    <w:p>
+      <w:pPr>
+        <w:rPr>
+          <w:lang w:val="en-US"/>
+        </w:rPr>
+      </w:pPr>
+      <w:r>
+        <w:rPr>
+          <w:lang w:val="en-US"/>
+        </w:rPr>
+        <w:t>(3) Publisher: The game publishers which could be considered 'The big names' of the industry</w:t>
+      </w:r>
+      <w:r>
+        <w:rPr>
+          <w:lang w:val="en-US"/>
+        </w:rPr>
+        <w:t xml:space="preserve"> - Text</w:t>
+      </w:r>
+    </w:p>
+    <w:p>
+      <w:pPr>
+        <w:rPr>
+          <w:lang w:val="en-US"/>
+        </w:rPr>
+      </w:pPr>
+      <w:r>
+        <w:rPr>
+          <w:lang w:val="en-US"/>
+        </w:rPr>
+        <w:t>(4) Developer: The studio that worked on the creation of the game</w:t>
+      </w:r>
+      <w:r>
+        <w:rPr>
+          <w:lang w:val="en-US"/>
+        </w:rPr>
+        <w:t xml:space="preserve"> - Text</w:t>
+      </w:r>
+    </w:p>
+    <w:p>
+      <w:pPr>
+        <w:rPr>
+          <w:lang w:val="en-US"/>
+        </w:rPr>
+      </w:pPr>
+      <w:r>
+        <w:rPr>
+          <w:lang w:val="en-US"/>
+        </w:rPr>
+        <w:t>(5) Critic score: The score that is given to a game from a certain agency (like IGN)</w:t>
+      </w:r>
+      <w:r>
+        <w:rPr>
+          <w:lang w:val="en-US"/>
+        </w:rPr>
+        <w:t xml:space="preserve"> - Number</w:t>
+      </w:r>
+    </w:p>
+    <w:p>
+      <w:pPr>
+        <w:rPr>
+          <w:lang w:val="en-US"/>
+        </w:rPr>
+      </w:pPr>
+      <w:r>
+        <w:rPr>
+          <w:lang w:val="en-US"/>
+        </w:rPr>
+        <w:t>(6) Total sales: The number of times the game has been sold worldwide</w:t>
+      </w:r>
+      <w:r>
+        <w:rPr>
+          <w:lang w:val="en-US"/>
+        </w:rPr>
+        <w:t xml:space="preserve"> - Number in millions</w:t>
+      </w:r>
+    </w:p>
+    <w:p>
+      <w:pPr>
+        <w:rPr>
+          <w:lang w:val="en-US"/>
+        </w:rPr>
+      </w:pPr>
+      <w:r>
+        <w:rPr>
+          <w:lang w:val="en-US"/>
+        </w:rPr>
+        <w:t>(7) NA sales: The number of times a game has been sold in North America</w:t>
+      </w:r>
+      <w:r>
+        <w:rPr>
+          <w:lang w:val="en-US"/>
+        </w:rPr>
+        <w:t xml:space="preserve"> - Number in millions</w:t>
+      </w:r>
+    </w:p>
+    <w:p>
+      <w:pPr>
+        <w:rPr>
+          <w:lang w:val="en-US"/>
+        </w:rPr>
+      </w:pPr>
+      <w:r>
+        <w:rPr>
+          <w:lang w:val="en-US"/>
+        </w:rPr>
+        <w:lastRenderedPageBreak/>
+        <w:t>(8) Japan sales: The number of times a game has been sold in Japan</w:t>
+      </w:r>
+      <w:r>
+        <w:rPr>
+          <w:lang w:val="en-US"/>
+        </w:rPr>
+        <w:t xml:space="preserve"> - Number in millions</w:t>
+      </w:r>
+    </w:p>
+    <w:p>
+      <w:pPr>
+        <w:rPr>
+          <w:lang w:val="en-US"/>
+        </w:rPr>
+      </w:pPr>
+    </w:p>
+    <w:p>
+      <w:pPr>
+        <w:rPr>
+          <w:lang w:val="en-US"/>
+        </w:rPr>
+      </w:pPr>
+    </w:p>
+    <w:p>
+      <w:pPr>
+        <w:pStyle w:val="Heading3"/>
+        <w:ind w:firstLine="720"/>
+        <w:rPr>
+          <w:i/>
+          <w:iCs/>
+          <w:lang w:val="en-US"/>
+        </w:rPr>
+      </w:pPr>
+      <w:r>
+        <w:rPr>
+          <w:i/>
+          <w:iCs/>
+          <w:lang w:val="en-US"/>
+        </w:rPr>
+        <w:t>Version Control</w:t>
       </w:r>
     </w:p>
     <w:p>
@@ -1184,63 +1525,11 @@
           <w:lang w:val="en-US"/>
         </w:rPr>
       </w:pPr>
-    </w:p>
-    <w:p>
-      <w:pPr>
-        <w:pStyle w:val="Heading3"/>
-        <w:ind w:firstLine="720"/>
-        <w:rPr>
-          <w:i/>
-          <w:iCs/>
-          <w:lang w:val="en-US"/>
-        </w:rPr>
-      </w:pPr>
-      <w:r>
-        <w:rPr>
-          <w:i/>
-          <w:iCs/>
-          <w:lang w:val="en-US"/>
-        </w:rPr>
-        <w:t>Data Diversity</w:t>
-      </w:r>
-    </w:p>
-    <w:p>
-      <w:pPr>
-        <w:rPr>
-          <w:lang w:val="en-US"/>
-        </w:rPr>
-      </w:pPr>
-      <w:r>
-        <w:rPr>
-          <w:lang w:val="en-US"/>
-        </w:rPr>
-        <w:t>The data contains the different genres of the games, as well as publishers, ratings, sales and other features.</w:t>
-      </w:r>
-    </w:p>
-    <w:p>
-      <w:pPr>
-        <w:rPr>
-          <w:lang w:val="en-US"/>
-        </w:rPr>
-      </w:pPr>
-    </w:p>
-    <w:p>
-      <w:pPr>
-        <w:pStyle w:val="Heading3"/>
-        <w:ind w:firstLine="720"/>
-        <w:rPr>
-          <w:i/>
-          <w:iCs/>
-          <w:lang w:val="en-US"/>
-        </w:rPr>
-      </w:pPr>
-      <w:r>
-        <w:rPr>
-          <w:i/>
-          <w:iCs/>
-          <w:lang w:val="en-US"/>
-        </w:rPr>
-        <w:t>Version Control</w:t>
+      <w:r>
+        <w:rPr>
+          <w:lang w:val="en-US"/>
+        </w:rPr>
+        <w:t>There are some missing fields like the ratings of a game on a specific console, but it can be fixed with some after some data cleaning. This means that some changes do need to be made to the chosen dataset.</w:t>
       </w:r>
     </w:p>
     <w:p>
@@ -1256,7 +1545,7 @@
         <w:rPr>
           <w:lang w:val="en-US"/>
         </w:rPr>
-        <w:t>There are some missing fields like the ratings of a game on a specific console, but it can be fixed with some after some data cleaning. This means that some changes do need to be made to the chosen dataset.</w:t>
+        <w:t>A history of the project and the processing of the data will be kept on a Git repository in case of an incident and as a way for a version control.</w:t>
       </w:r>
     </w:p>
     <w:p>
@@ -1268,12 +1557,6 @@
           <w:lang w:val="en-US"/>
         </w:rPr>
       </w:pPr>
-      <w:r>
-        <w:rPr>
-          <w:lang w:val="en-US"/>
-        </w:rPr>
-        <w:t>A history of the project and the processing of the data will be kept on a Git repository in case of an incident and as a way for a version control.</w:t>
-      </w:r>
     </w:p>
     <w:p>
       <w:pPr>
@@ -1284,6 +1567,46 @@
           <w:lang w:val="en-US"/>
         </w:rPr>
       </w:pPr>
+      <w:r>
+        <w:rPr>
+          <w:lang w:val="en-US"/>
+        </w:rPr>
+        <w:t>The link to the git repository:</w:t>
+      </w:r>
+    </w:p>
+    <w:p>
+      <w:pPr>
+        <w:pStyle w:val="ListParagraph"/>
+        <w:numPr>
+          <w:ilvl w:val="0"/>
+          <w:numId w:val="2"/>
+        </w:numPr>
+        <w:tabs>
+          <w:tab w:val="left" w:pos="2480"/>
+        </w:tabs>
+        <w:rPr>
+          <w:lang w:val="en-US"/>
+        </w:rPr>
+      </w:pPr>
+      <w:hyperlink r:id="rId8" w:history="1">
+        <w:r>
+          <w:rPr>
+            <w:rStyle w:val="Hyperlink"/>
+            <w:lang w:val="en-US"/>
+          </w:rPr>
+          <w:t>https://git.fhict.nl/I509460/video-game-reommendation.git</w:t>
+        </w:r>
+      </w:hyperlink>
+    </w:p>
+    <w:p>
+      <w:pPr>
+        <w:tabs>
+          <w:tab w:val="left" w:pos="2480"/>
+        </w:tabs>
+        <w:rPr>
+          <w:lang w:val="en-US"/>
+        </w:rPr>
+      </w:pPr>
     </w:p>
     <w:p>
       <w:pPr>
@@ -1375,7 +1698,6 @@
         <w:rPr>
           <w:lang w:val="en-US"/>
         </w:rPr>
-        <w:lastRenderedPageBreak/>
         <w:t>The problem is that the model is a bit of a hybrid between a classification issue (publisher and genre) as well as some would say it is a regression issue (because of the rating)</w:t>
       </w:r>
     </w:p>

</xml_diff>